<commit_message>
HLA diagram added and Design Document updated
</commit_message>
<xml_diff>
--- a/Documentation/Design Document.docx
+++ b/Documentation/Design Document.docx
@@ -91,7 +91,16 @@
           <w:szCs w:val="24"/>
           <w:lang w:val="en-US"/>
         </w:rPr>
-        <w:t>1. Entity relation diagram</w:t>
+        <w:t xml:space="preserve">1. </w:t>
+      </w:r>
+      <w:r>
+        <w:rPr>
+          <w:rFonts w:ascii="Bahnschrift" w:hAnsi="Bahnschrift"/>
+          <w:sz w:val="24"/>
+          <w:szCs w:val="24"/>
+          <w:lang w:val="en-US"/>
+        </w:rPr>
+        <w:t>Higher lever architecture diagram</w:t>
       </w:r>
     </w:p>
     <w:p>
@@ -123,9 +132,9 @@
         </w:rPr>
         <w:drawing>
           <wp:inline distT="0" distB="0" distL="0" distR="0">
-            <wp:extent cx="2353458" cy="5314950"/>
-            <wp:effectExtent l="0" t="0" r="8890" b="0"/>
-            <wp:docPr id="1" name="Picture 1"/>
+            <wp:extent cx="3329289" cy="5257800"/>
+            <wp:effectExtent l="0" t="0" r="5080" b="0"/>
+            <wp:docPr id="3" name="Picture 3"/>
             <wp:cNvGraphicFramePr>
               <a:graphicFrameLocks xmlns:a="http://schemas.openxmlformats.org/drawingml/2006/main" noChangeAspect="1"/>
             </wp:cNvGraphicFramePr>
@@ -133,7 +142,7 @@
               <a:graphicData uri="http://schemas.openxmlformats.org/drawingml/2006/picture">
                 <pic:pic xmlns:pic="http://schemas.openxmlformats.org/drawingml/2006/picture">
                   <pic:nvPicPr>
-                    <pic:cNvPr id="1" name="application_design.PNG"/>
+                    <pic:cNvPr id="3" name="ERD.PNG"/>
                     <pic:cNvPicPr/>
                   </pic:nvPicPr>
                   <pic:blipFill>
@@ -151,7 +160,7 @@
                   <pic:spPr>
                     <a:xfrm>
                       <a:off x="0" y="0"/>
-                      <a:ext cx="2425816" cy="5478359"/>
+                      <a:ext cx="3384641" cy="5345215"/>
                     </a:xfrm>
                     <a:prstGeom prst="rect">
                       <a:avLst/>
@@ -190,26 +199,44 @@
           <w:szCs w:val="24"/>
           <w:lang w:val="en-US"/>
         </w:rPr>
-        <w:t>I chose to use this design not only because it guarantees that the SOLID principles of object oriented programming will be respected, but also because it was recommended by a technical teacher.</w:t>
-      </w:r>
-    </w:p>
-    <w:p>
-      <w:pPr>
-        <w:rPr>
-          <w:rFonts w:ascii="Bahnschrift" w:hAnsi="Bahnschrift"/>
-          <w:sz w:val="24"/>
-          <w:szCs w:val="24"/>
-          <w:lang w:val="en-US"/>
-        </w:rPr>
-      </w:pPr>
-      <w:r>
-        <w:rPr>
-          <w:rFonts w:ascii="Bahnschrift" w:hAnsi="Bahnschrift"/>
-          <w:sz w:val="24"/>
-          <w:szCs w:val="24"/>
-          <w:lang w:val="en-US"/>
-        </w:rPr>
-        <w:lastRenderedPageBreak/>
+        <w:t>I chose to use this design because it guarantees that the SOLID principles of object oriented programming will be respected</w:t>
+      </w:r>
+      <w:r>
+        <w:rPr>
+          <w:rFonts w:ascii="Bahnschrift" w:hAnsi="Bahnschrift"/>
+          <w:sz w:val="24"/>
+          <w:szCs w:val="24"/>
+          <w:lang w:val="en-US"/>
+        </w:rPr>
+        <w:t xml:space="preserve"> and I think the architecture is suitable for the project.</w:t>
+      </w:r>
+    </w:p>
+    <w:p>
+      <w:pPr>
+        <w:rPr>
+          <w:rFonts w:ascii="Bahnschrift" w:hAnsi="Bahnschrift"/>
+          <w:sz w:val="24"/>
+          <w:szCs w:val="24"/>
+          <w:lang w:val="en-US"/>
+        </w:rPr>
+      </w:pPr>
+    </w:p>
+    <w:p>
+      <w:pPr>
+        <w:rPr>
+          <w:rFonts w:ascii="Bahnschrift" w:hAnsi="Bahnschrift"/>
+          <w:sz w:val="24"/>
+          <w:szCs w:val="24"/>
+          <w:lang w:val="en-US"/>
+        </w:rPr>
+      </w:pPr>
+      <w:r>
+        <w:rPr>
+          <w:rFonts w:ascii="Bahnschrift" w:hAnsi="Bahnschrift"/>
+          <w:sz w:val="24"/>
+          <w:szCs w:val="24"/>
+          <w:lang w:val="en-US"/>
+        </w:rPr>
         <w:t>2. Back-End framework choice</w:t>
       </w:r>
     </w:p>

</xml_diff>

<commit_message>
references added to design doc
</commit_message>
<xml_diff>
--- a/Documentation/Design Document.docx
+++ b/Documentation/Design Document.docx
@@ -146,7 +146,7 @@
                     <pic:cNvPicPr/>
                   </pic:nvPicPr>
                   <pic:blipFill>
-                    <a:blip r:embed="rId4">
+                    <a:blip r:embed="rId5">
                       <a:extLst>
                         <a:ext uri="{28A0092B-C50C-407E-A947-70E740481C1C}">
                           <a14:useLocalDpi xmlns:a14="http://schemas.microsoft.com/office/drawing/2010/main" val="0"/>
@@ -256,7 +256,84 @@
           <w:szCs w:val="24"/>
           <w:lang w:val="en-US"/>
         </w:rPr>
-        <w:t>My back-end framework of choice is SpringBoot. The reason I went with it instead of Jersey is because I feel it is more beginner-friendly with all of its useful documentation and guides, thus making it easier for me to understand how it works and to create everything that I will need for the project.</w:t>
+        <w:t>My back-end framework of choice is SpringBoot. The reason I went with it instead of Jersey is because I feel it is more beginner-friendly with all of its useful documentation</w:t>
+      </w:r>
+      <w:sdt>
+        <w:sdtPr>
+          <w:rPr>
+            <w:rFonts w:ascii="Bahnschrift" w:hAnsi="Bahnschrift"/>
+            <w:sz w:val="24"/>
+            <w:szCs w:val="24"/>
+            <w:lang w:val="en-US"/>
+          </w:rPr>
+          <w:id w:val="-200006645"/>
+          <w:citation/>
+        </w:sdtPr>
+        <w:sdtContent>
+          <w:r>
+            <w:rPr>
+              <w:rFonts w:ascii="Bahnschrift" w:hAnsi="Bahnschrift"/>
+              <w:sz w:val="24"/>
+              <w:szCs w:val="24"/>
+              <w:lang w:val="en-US"/>
+            </w:rPr>
+            <w:fldChar w:fldCharType="begin"/>
+          </w:r>
+          <w:r>
+            <w:rPr>
+              <w:rFonts w:ascii="Bahnschrift" w:hAnsi="Bahnschrift"/>
+              <w:sz w:val="24"/>
+              <w:szCs w:val="24"/>
+              <w:lang w:val="en-US"/>
+            </w:rPr>
+            <w:instrText xml:space="preserve"> CITATION Spr20 \l 1033 </w:instrText>
+          </w:r>
+          <w:r>
+            <w:rPr>
+              <w:rFonts w:ascii="Bahnschrift" w:hAnsi="Bahnschrift"/>
+              <w:sz w:val="24"/>
+              <w:szCs w:val="24"/>
+              <w:lang w:val="en-US"/>
+            </w:rPr>
+            <w:fldChar w:fldCharType="separate"/>
+          </w:r>
+          <w:r>
+            <w:rPr>
+              <w:rFonts w:ascii="Bahnschrift" w:hAnsi="Bahnschrift"/>
+              <w:sz w:val="24"/>
+              <w:szCs w:val="24"/>
+              <w:lang w:val="en-US"/>
+            </w:rPr>
+            <w:t xml:space="preserve"> </w:t>
+          </w:r>
+          <w:r>
+            <w:rPr>
+              <w:rFonts w:ascii="Bahnschrift" w:hAnsi="Bahnschrift"/>
+              <w:sz w:val="24"/>
+              <w:szCs w:val="24"/>
+              <w:lang w:val="en-US"/>
+            </w:rPr>
+            <w:t>(Spring Documentation, 2020)</w:t>
+          </w:r>
+          <w:r>
+            <w:rPr>
+              <w:rFonts w:ascii="Bahnschrift" w:hAnsi="Bahnschrift"/>
+              <w:sz w:val="24"/>
+              <w:szCs w:val="24"/>
+              <w:lang w:val="en-US"/>
+            </w:rPr>
+            <w:fldChar w:fldCharType="end"/>
+          </w:r>
+        </w:sdtContent>
+      </w:sdt>
+      <w:r>
+        <w:rPr>
+          <w:rFonts w:ascii="Bahnschrift" w:hAnsi="Bahnschrift"/>
+          <w:sz w:val="24"/>
+          <w:szCs w:val="24"/>
+          <w:lang w:val="en-US"/>
+        </w:rPr>
+        <w:t xml:space="preserve"> and guides, thus making it easier for me to understand how it works and to create everything that I will need for the project.</w:t>
       </w:r>
     </w:p>
     <w:p>
@@ -302,7 +379,7 @@
                     <pic:cNvPicPr/>
                   </pic:nvPicPr>
                   <pic:blipFill>
-                    <a:blip r:embed="rId5">
+                    <a:blip r:embed="rId6">
                       <a:extLst>
                         <a:ext uri="{28A0092B-C50C-407E-A947-70E740481C1C}">
                           <a14:useLocalDpi xmlns:a14="http://schemas.microsoft.com/office/drawing/2010/main" val="0"/>
@@ -375,8 +452,454 @@
           <w:szCs w:val="24"/>
           <w:lang w:val="en-US"/>
         </w:rPr>
-        <w:t>The framework I chose to work with for my front-end is ReactJS. After doing the research and comparison between React, Angular and Vue along with my group project teammates, I decided that React would be the most interesting one to begin with. Thanks to it being the most used one out of the three, it has countless articles/tutorials about it on the web, making it very easy to find information in case I get stuck. So far I have been enjoying it.</w:t>
+        <w:t>The framework I chose to work with for my front-end is ReactJS. After doing the research and comparison between React</w:t>
       </w:r>
+      <w:sdt>
+        <w:sdtPr>
+          <w:rPr>
+            <w:rFonts w:ascii="Bahnschrift" w:hAnsi="Bahnschrift"/>
+            <w:sz w:val="24"/>
+            <w:szCs w:val="24"/>
+            <w:lang w:val="en-US"/>
+          </w:rPr>
+          <w:id w:val="1169908913"/>
+          <w:citation/>
+        </w:sdtPr>
+        <w:sdtContent>
+          <w:r>
+            <w:rPr>
+              <w:rFonts w:ascii="Bahnschrift" w:hAnsi="Bahnschrift"/>
+              <w:sz w:val="24"/>
+              <w:szCs w:val="24"/>
+              <w:lang w:val="en-US"/>
+            </w:rPr>
+            <w:fldChar w:fldCharType="begin"/>
+          </w:r>
+          <w:r>
+            <w:rPr>
+              <w:rFonts w:ascii="Bahnschrift" w:hAnsi="Bahnschrift"/>
+              <w:sz w:val="24"/>
+              <w:szCs w:val="24"/>
+              <w:lang w:val="en-US"/>
+            </w:rPr>
+            <w:instrText xml:space="preserve">CITATION Rea20 \l 1033 </w:instrText>
+          </w:r>
+          <w:r>
+            <w:rPr>
+              <w:rFonts w:ascii="Bahnschrift" w:hAnsi="Bahnschrift"/>
+              <w:sz w:val="24"/>
+              <w:szCs w:val="24"/>
+              <w:lang w:val="en-US"/>
+            </w:rPr>
+            <w:fldChar w:fldCharType="separate"/>
+          </w:r>
+          <w:r>
+            <w:rPr>
+              <w:rFonts w:ascii="Bahnschrift" w:hAnsi="Bahnschrift"/>
+              <w:sz w:val="24"/>
+              <w:szCs w:val="24"/>
+              <w:lang w:val="en-US"/>
+            </w:rPr>
+            <w:t xml:space="preserve"> </w:t>
+          </w:r>
+          <w:r>
+            <w:rPr>
+              <w:rFonts w:ascii="Bahnschrift" w:hAnsi="Bahnschrift"/>
+              <w:sz w:val="24"/>
+              <w:szCs w:val="24"/>
+              <w:lang w:val="en-US"/>
+            </w:rPr>
+            <w:t>(React Documentation, 2020)</w:t>
+          </w:r>
+          <w:r>
+            <w:rPr>
+              <w:rFonts w:ascii="Bahnschrift" w:hAnsi="Bahnschrift"/>
+              <w:sz w:val="24"/>
+              <w:szCs w:val="24"/>
+              <w:lang w:val="en-US"/>
+            </w:rPr>
+            <w:fldChar w:fldCharType="end"/>
+          </w:r>
+        </w:sdtContent>
+      </w:sdt>
+      <w:r>
+        <w:rPr>
+          <w:rFonts w:ascii="Bahnschrift" w:hAnsi="Bahnschrift"/>
+          <w:sz w:val="24"/>
+          <w:szCs w:val="24"/>
+          <w:lang w:val="en-US"/>
+        </w:rPr>
+        <w:t>, Angular</w:t>
+      </w:r>
+      <w:sdt>
+        <w:sdtPr>
+          <w:rPr>
+            <w:rFonts w:ascii="Bahnschrift" w:hAnsi="Bahnschrift"/>
+            <w:sz w:val="24"/>
+            <w:szCs w:val="24"/>
+            <w:lang w:val="en-US"/>
+          </w:rPr>
+          <w:id w:val="1815139477"/>
+          <w:citation/>
+        </w:sdtPr>
+        <w:sdtContent>
+          <w:r>
+            <w:rPr>
+              <w:rFonts w:ascii="Bahnschrift" w:hAnsi="Bahnschrift"/>
+              <w:sz w:val="24"/>
+              <w:szCs w:val="24"/>
+              <w:lang w:val="en-US"/>
+            </w:rPr>
+            <w:fldChar w:fldCharType="begin"/>
+          </w:r>
+          <w:r>
+            <w:rPr>
+              <w:rFonts w:ascii="Bahnschrift" w:hAnsi="Bahnschrift"/>
+              <w:sz w:val="24"/>
+              <w:szCs w:val="24"/>
+              <w:lang w:val="en-US"/>
+            </w:rPr>
+            <w:instrText xml:space="preserve"> CITATION Ang20 \l 1033 </w:instrText>
+          </w:r>
+          <w:r>
+            <w:rPr>
+              <w:rFonts w:ascii="Bahnschrift" w:hAnsi="Bahnschrift"/>
+              <w:sz w:val="24"/>
+              <w:szCs w:val="24"/>
+              <w:lang w:val="en-US"/>
+            </w:rPr>
+            <w:fldChar w:fldCharType="separate"/>
+          </w:r>
+          <w:r>
+            <w:rPr>
+              <w:rFonts w:ascii="Bahnschrift" w:hAnsi="Bahnschrift"/>
+              <w:sz w:val="24"/>
+              <w:szCs w:val="24"/>
+              <w:lang w:val="en-US"/>
+            </w:rPr>
+            <w:t xml:space="preserve"> </w:t>
+          </w:r>
+          <w:r>
+            <w:rPr>
+              <w:rFonts w:ascii="Bahnschrift" w:hAnsi="Bahnschrift"/>
+              <w:sz w:val="24"/>
+              <w:szCs w:val="24"/>
+              <w:lang w:val="en-US"/>
+            </w:rPr>
+            <w:t>(Angular Documentation, 2020)</w:t>
+          </w:r>
+          <w:r>
+            <w:rPr>
+              <w:rFonts w:ascii="Bahnschrift" w:hAnsi="Bahnschrift"/>
+              <w:sz w:val="24"/>
+              <w:szCs w:val="24"/>
+              <w:lang w:val="en-US"/>
+            </w:rPr>
+            <w:fldChar w:fldCharType="end"/>
+          </w:r>
+        </w:sdtContent>
+      </w:sdt>
+      <w:r>
+        <w:rPr>
+          <w:rFonts w:ascii="Bahnschrift" w:hAnsi="Bahnschrift"/>
+          <w:sz w:val="24"/>
+          <w:szCs w:val="24"/>
+          <w:lang w:val="en-US"/>
+        </w:rPr>
+        <w:t xml:space="preserve"> and Vue</w:t>
+      </w:r>
+      <w:sdt>
+        <w:sdtPr>
+          <w:rPr>
+            <w:rFonts w:ascii="Bahnschrift" w:hAnsi="Bahnschrift"/>
+            <w:sz w:val="24"/>
+            <w:szCs w:val="24"/>
+            <w:lang w:val="en-US"/>
+          </w:rPr>
+          <w:id w:val="890388327"/>
+          <w:citation/>
+        </w:sdtPr>
+        <w:sdtContent>
+          <w:r>
+            <w:rPr>
+              <w:rFonts w:ascii="Bahnschrift" w:hAnsi="Bahnschrift"/>
+              <w:sz w:val="24"/>
+              <w:szCs w:val="24"/>
+              <w:lang w:val="en-US"/>
+            </w:rPr>
+            <w:fldChar w:fldCharType="begin"/>
+          </w:r>
+          <w:r>
+            <w:rPr>
+              <w:rFonts w:ascii="Bahnschrift" w:hAnsi="Bahnschrift"/>
+              <w:sz w:val="24"/>
+              <w:szCs w:val="24"/>
+              <w:lang w:val="en-US"/>
+            </w:rPr>
+            <w:instrText xml:space="preserve"> CITATION Vue20 \l 1033 </w:instrText>
+          </w:r>
+          <w:r>
+            <w:rPr>
+              <w:rFonts w:ascii="Bahnschrift" w:hAnsi="Bahnschrift"/>
+              <w:sz w:val="24"/>
+              <w:szCs w:val="24"/>
+              <w:lang w:val="en-US"/>
+            </w:rPr>
+            <w:fldChar w:fldCharType="separate"/>
+          </w:r>
+          <w:r>
+            <w:rPr>
+              <w:rFonts w:ascii="Bahnschrift" w:hAnsi="Bahnschrift"/>
+              <w:sz w:val="24"/>
+              <w:szCs w:val="24"/>
+              <w:lang w:val="en-US"/>
+            </w:rPr>
+            <w:t xml:space="preserve"> </w:t>
+          </w:r>
+          <w:r>
+            <w:rPr>
+              <w:rFonts w:ascii="Bahnschrift" w:hAnsi="Bahnschrift"/>
+              <w:sz w:val="24"/>
+              <w:szCs w:val="24"/>
+              <w:lang w:val="en-US"/>
+            </w:rPr>
+            <w:t>(Vue Documentation, 2020)</w:t>
+          </w:r>
+          <w:r>
+            <w:rPr>
+              <w:rFonts w:ascii="Bahnschrift" w:hAnsi="Bahnschrift"/>
+              <w:sz w:val="24"/>
+              <w:szCs w:val="24"/>
+              <w:lang w:val="en-US"/>
+            </w:rPr>
+            <w:fldChar w:fldCharType="end"/>
+          </w:r>
+        </w:sdtContent>
+      </w:sdt>
+      <w:r>
+        <w:rPr>
+          <w:rFonts w:ascii="Bahnschrift" w:hAnsi="Bahnschrift"/>
+          <w:sz w:val="24"/>
+          <w:szCs w:val="24"/>
+          <w:lang w:val="en-US"/>
+        </w:rPr>
+        <w:t xml:space="preserve"> along with my group project teammates, I decided that React would be the most interesting one to begin with. Thanks to it being the most used one out of the three, it has countless articles/tutorials about it on the web, making it very easy to find information in case I get stuck. So far I have been enjoying it.</w:t>
+      </w:r>
+    </w:p>
+    <w:p>
+      <w:pPr>
+        <w:rPr>
+          <w:rFonts w:ascii="Bahnschrift" w:hAnsi="Bahnschrift"/>
+          <w:sz w:val="24"/>
+          <w:szCs w:val="24"/>
+          <w:lang w:val="en-US"/>
+        </w:rPr>
+      </w:pPr>
+    </w:p>
+    <w:p>
+      <w:pPr>
+        <w:rPr>
+          <w:rFonts w:ascii="Bahnschrift" w:hAnsi="Bahnschrift"/>
+          <w:sz w:val="24"/>
+          <w:szCs w:val="24"/>
+          <w:lang w:val="en-US"/>
+        </w:rPr>
+      </w:pPr>
+    </w:p>
+    <w:p>
+      <w:pPr>
+        <w:rPr>
+          <w:rFonts w:ascii="Bahnschrift" w:hAnsi="Bahnschrift"/>
+          <w:sz w:val="24"/>
+          <w:szCs w:val="24"/>
+          <w:lang w:val="en-US"/>
+        </w:rPr>
+      </w:pPr>
+    </w:p>
+    <w:sdt>
+      <w:sdtPr>
+        <w:id w:val="-340859810"/>
+        <w:docPartObj>
+          <w:docPartGallery w:val="Bibliographies"/>
+          <w:docPartUnique/>
+        </w:docPartObj>
+      </w:sdtPr>
+      <w:sdtEndPr>
+        <w:rPr>
+          <w:rFonts w:asciiTheme="minorHAnsi" w:eastAsiaTheme="minorHAnsi" w:hAnsiTheme="minorHAnsi" w:cstheme="minorBidi"/>
+          <w:noProof/>
+          <w:color w:val="auto"/>
+          <w:sz w:val="22"/>
+          <w:szCs w:val="22"/>
+          <w:lang w:val="en-GB"/>
+        </w:rPr>
+      </w:sdtEndPr>
+      <w:sdtContent>
+        <w:p>
+          <w:pPr>
+            <w:pStyle w:val="Heading1"/>
+            <w:rPr>
+              <w:rFonts w:ascii="Bahnschrift" w:hAnsi="Bahnschrift"/>
+            </w:rPr>
+          </w:pPr>
+          <w:r>
+            <w:rPr>
+              <w:rFonts w:ascii="Bahnschrift" w:hAnsi="Bahnschrift"/>
+            </w:rPr>
+            <w:t>References</w:t>
+          </w:r>
+        </w:p>
+        <w:sdt>
+          <w:sdtPr>
+            <w:rPr>
+              <w:rFonts w:ascii="Bahnschrift" w:hAnsi="Bahnschrift"/>
+            </w:rPr>
+            <w:id w:val="-573587230"/>
+            <w:bibliography/>
+          </w:sdtPr>
+          <w:sdtEndPr>
+            <w:rPr>
+              <w:rFonts w:asciiTheme="minorHAnsi" w:hAnsiTheme="minorHAnsi"/>
+            </w:rPr>
+          </w:sdtEndPr>
+          <w:sdtContent>
+            <w:p>
+              <w:pPr>
+                <w:pStyle w:val="Bibliography"/>
+                <w:ind w:left="720" w:hanging="720"/>
+                <w:rPr>
+                  <w:rFonts w:ascii="Bahnschrift" w:hAnsi="Bahnschrift"/>
+                  <w:sz w:val="24"/>
+                  <w:szCs w:val="24"/>
+                </w:rPr>
+              </w:pPr>
+              <w:r>
+                <w:rPr>
+                  <w:rFonts w:ascii="Bahnschrift" w:hAnsi="Bahnschrift"/>
+                  <w:noProof w:val="0"/>
+                </w:rPr>
+                <w:fldChar w:fldCharType="begin"/>
+              </w:r>
+              <w:r>
+                <w:rPr>
+                  <w:rFonts w:ascii="Bahnschrift" w:hAnsi="Bahnschrift"/>
+                </w:rPr>
+                <w:instrText xml:space="preserve"> BIBLIOGRAPHY </w:instrText>
+              </w:r>
+              <w:r>
+                <w:rPr>
+                  <w:rFonts w:ascii="Bahnschrift" w:hAnsi="Bahnschrift"/>
+                  <w:noProof w:val="0"/>
+                </w:rPr>
+                <w:fldChar w:fldCharType="separate"/>
+              </w:r>
+              <w:r>
+                <w:rPr>
+                  <w:rFonts w:ascii="Bahnschrift" w:hAnsi="Bahnschrift"/>
+                  <w:i/>
+                  <w:iCs/>
+                </w:rPr>
+                <w:t>Angular Documentation</w:t>
+              </w:r>
+              <w:r>
+                <w:rPr>
+                  <w:rFonts w:ascii="Bahnschrift" w:hAnsi="Bahnschrift"/>
+                </w:rPr>
+                <w:t>. (2020, October). Retrieved from Angular: https://angular.io/</w:t>
+              </w:r>
+            </w:p>
+            <w:p>
+              <w:pPr>
+                <w:pStyle w:val="Bibliography"/>
+                <w:ind w:left="720" w:hanging="720"/>
+                <w:rPr>
+                  <w:rFonts w:ascii="Bahnschrift" w:hAnsi="Bahnschrift"/>
+                </w:rPr>
+              </w:pPr>
+              <w:r>
+                <w:rPr>
+                  <w:rFonts w:ascii="Bahnschrift" w:hAnsi="Bahnschrift"/>
+                  <w:i/>
+                  <w:iCs/>
+                </w:rPr>
+                <w:t>React Documentation</w:t>
+              </w:r>
+              <w:r>
+                <w:rPr>
+                  <w:rFonts w:ascii="Bahnschrift" w:hAnsi="Bahnschrift"/>
+                </w:rPr>
+                <w:t>. (2020, October). Retrieved from ReactJS: https://reactjs.org/</w:t>
+              </w:r>
+            </w:p>
+            <w:p>
+              <w:pPr>
+                <w:pStyle w:val="Bibliography"/>
+                <w:ind w:left="720" w:hanging="720"/>
+                <w:rPr>
+                  <w:rFonts w:ascii="Bahnschrift" w:hAnsi="Bahnschrift"/>
+                </w:rPr>
+              </w:pPr>
+              <w:r>
+                <w:rPr>
+                  <w:rFonts w:ascii="Bahnschrift" w:hAnsi="Bahnschrift"/>
+                  <w:i/>
+                  <w:iCs/>
+                </w:rPr>
+                <w:t>Spring Documentation</w:t>
+              </w:r>
+              <w:r>
+                <w:rPr>
+                  <w:rFonts w:ascii="Bahnschrift" w:hAnsi="Bahnschrift"/>
+                </w:rPr>
+                <w:t>. (2020, September). Retrieved from Spring IO: https://spring.io/</w:t>
+              </w:r>
+            </w:p>
+            <w:p>
+              <w:pPr>
+                <w:pStyle w:val="Bibliography"/>
+                <w:ind w:left="720" w:hanging="720"/>
+                <w:rPr>
+                  <w:rFonts w:ascii="Bahnschrift" w:hAnsi="Bahnschrift"/>
+                </w:rPr>
+              </w:pPr>
+              <w:r>
+                <w:rPr>
+                  <w:rFonts w:ascii="Bahnschrift" w:hAnsi="Bahnschrift"/>
+                  <w:i/>
+                  <w:iCs/>
+                </w:rPr>
+                <w:t>Vue Documentation</w:t>
+              </w:r>
+              <w:r>
+                <w:rPr>
+                  <w:rFonts w:ascii="Bahnschrift" w:hAnsi="Bahnschrift"/>
+                </w:rPr>
+                <w:t>. (2020, October). Retrieved from VueJS: https://vuejs.org/</w:t>
+              </w:r>
+            </w:p>
+            <w:p>
+              <w:r>
+                <w:rPr>
+                  <w:rFonts w:ascii="Bahnschrift" w:hAnsi="Bahnschrift"/>
+                  <w:b/>
+                  <w:bCs/>
+                </w:rPr>
+                <w:fldChar w:fldCharType="end"/>
+              </w:r>
+            </w:p>
+          </w:sdtContent>
+        </w:sdt>
+      </w:sdtContent>
+    </w:sdt>
+    <w:p>
+      <w:pPr>
+        <w:rPr>
+          <w:rFonts w:ascii="Bahnschrift" w:hAnsi="Bahnschrift"/>
+          <w:sz w:val="24"/>
+          <w:szCs w:val="24"/>
+          <w:lang w:val="en-US"/>
+        </w:rPr>
+      </w:pPr>
       <w:bookmarkStart w:id="0" w:name="_GoBack"/>
       <w:bookmarkEnd w:id="0"/>
     </w:p>
@@ -788,6 +1311,29 @@
       <w:lang w:val="en-GB"/>
     </w:rPr>
   </w:style>
+  <w:style w:type="paragraph" w:styleId="Heading1">
+    <w:name w:val="heading 1"/>
+    <w:basedOn w:val="Normal"/>
+    <w:next w:val="Normal"/>
+    <w:link w:val="Heading1Char"/>
+    <w:uiPriority w:val="9"/>
+    <w:qFormat/>
+    <w:rsid w:val="00250129"/>
+    <w:pPr>
+      <w:keepNext/>
+      <w:keepLines/>
+      <w:spacing w:before="240" w:after="0"/>
+      <w:outlineLvl w:val="0"/>
+    </w:pPr>
+    <w:rPr>
+      <w:rFonts w:asciiTheme="majorHAnsi" w:eastAsiaTheme="majorEastAsia" w:hAnsiTheme="majorHAnsi" w:cstheme="majorBidi"/>
+      <w:noProof w:val="0"/>
+      <w:color w:val="2E74B5" w:themeColor="accent1" w:themeShade="BF"/>
+      <w:sz w:val="32"/>
+      <w:szCs w:val="32"/>
+      <w:lang w:val="en-US"/>
+    </w:rPr>
+  </w:style>
   <w:style w:type="character" w:default="1" w:styleId="DefaultParagraphFont">
     <w:name w:val="Default Paragraph Font"/>
     <w:uiPriority w:val="1"/>
@@ -814,6 +1360,27 @@
     <w:uiPriority w:val="99"/>
     <w:semiHidden/>
     <w:unhideWhenUsed/>
+  </w:style>
+  <w:style w:type="character" w:customStyle="1" w:styleId="Heading1Char">
+    <w:name w:val="Heading 1 Char"/>
+    <w:basedOn w:val="DefaultParagraphFont"/>
+    <w:link w:val="Heading1"/>
+    <w:uiPriority w:val="9"/>
+    <w:rsid w:val="00250129"/>
+    <w:rPr>
+      <w:rFonts w:asciiTheme="majorHAnsi" w:eastAsiaTheme="majorEastAsia" w:hAnsiTheme="majorHAnsi" w:cstheme="majorBidi"/>
+      <w:color w:val="2E74B5" w:themeColor="accent1" w:themeShade="BF"/>
+      <w:sz w:val="32"/>
+      <w:szCs w:val="32"/>
+    </w:rPr>
+  </w:style>
+  <w:style w:type="paragraph" w:styleId="Bibliography">
+    <w:name w:val="Bibliography"/>
+    <w:basedOn w:val="Normal"/>
+    <w:next w:val="Normal"/>
+    <w:uiPriority w:val="37"/>
+    <w:unhideWhenUsed/>
+    <w:rsid w:val="00250129"/>
   </w:style>
 </w:styles>
 </file>
@@ -1077,4 +1644,61 @@
     </a:ext>
   </a:extLst>
 </a:theme>
+</file>
+
+<file path=customXml/item1.xml><?xml version="1.0" encoding="utf-8"?>
+<b:Sources xmlns:b="http://schemas.openxmlformats.org/officeDocument/2006/bibliography" xmlns="http://schemas.openxmlformats.org/officeDocument/2006/bibliography" SelectedStyle="\APASixthEditionOfficeOnline.xsl" StyleName="APA" Version="6">
+  <b:Source>
+    <b:Tag>Spr20</b:Tag>
+    <b:SourceType>InternetSite</b:SourceType>
+    <b:Guid>{605052C6-D2B2-4172-BDE0-60E7C14668A1}</b:Guid>
+    <b:Title>Spring Documentation</b:Title>
+    <b:Year>2020</b:Year>
+    <b:InternetSiteTitle>Spring IO</b:InternetSiteTitle>
+    <b:Month>September</b:Month>
+    <b:URL>https://spring.io/</b:URL>
+    <b:RefOrder>1</b:RefOrder>
+  </b:Source>
+  <b:Source>
+    <b:Tag>Ang20</b:Tag>
+    <b:SourceType>InternetSite</b:SourceType>
+    <b:Guid>{7943CA24-823D-4A82-863D-FCABE87A2ED4}</b:Guid>
+    <b:Title>Angular Documentation</b:Title>
+    <b:InternetSiteTitle>Angular</b:InternetSiteTitle>
+    <b:Year>2020</b:Year>
+    <b:Month>October</b:Month>
+    <b:URL>https://angular.io/</b:URL>
+    <b:RefOrder>3</b:RefOrder>
+  </b:Source>
+  <b:Source>
+    <b:Tag>Rea20</b:Tag>
+    <b:SourceType>InternetSite</b:SourceType>
+    <b:Guid>{08D94341-9768-40D3-8D78-D2EBBFA32138}</b:Guid>
+    <b:InternetSiteTitle>ReactJS</b:InternetSiteTitle>
+    <b:Year>2020</b:Year>
+    <b:Month>October</b:Month>
+    <b:URL>https://reactjs.org/</b:URL>
+    <b:Title>React Documentation</b:Title>
+    <b:RefOrder>2</b:RefOrder>
+  </b:Source>
+  <b:Source>
+    <b:Tag>Vue20</b:Tag>
+    <b:SourceType>InternetSite</b:SourceType>
+    <b:Guid>{AED56F97-31C2-47ED-808B-100F9B32D2A5}</b:Guid>
+    <b:Title>Vue Documentation</b:Title>
+    <b:InternetSiteTitle>VueJS</b:InternetSiteTitle>
+    <b:Year>2020</b:Year>
+    <b:Month>October</b:Month>
+    <b:URL>https://vuejs.org/</b:URL>
+    <b:RefOrder>4</b:RefOrder>
+  </b:Source>
+</b:Sources>
+</file>
+
+<file path=customXml/itemProps1.xml><?xml version="1.0" encoding="utf-8"?>
+<ds:datastoreItem xmlns:ds="http://schemas.openxmlformats.org/officeDocument/2006/customXml" ds:itemID="{1BF32838-3128-4907-BAB8-343DB2D98BA3}">
+  <ds:schemaRefs>
+    <ds:schemaRef ds:uri="http://schemas.openxmlformats.org/officeDocument/2006/bibliography"/>
+  </ds:schemaRefs>
+</ds:datastoreItem>
 </file>
</xml_diff>